<commit_message>
pasta chata que estava dando erro, resolvida
</commit_message>
<xml_diff>
--- a/Documentação/Decisoes_DAS - servsan.docx
+++ b/Documentação/Decisoes_DAS - servsan.docx
@@ -1000,6 +1000,15 @@
             </w:pPr>
             <w:r>
               <w:rPr>
+                <w:rFonts w:ascii="Arial" w:cs="Arial" w:eastAsia="Arial" w:hAnsi="Arial"/>
+                <w:sz w:val="20"/>
+                <w:szCs w:val="20"/>
+                <w:rtl w:val="0"/>
+              </w:rPr>
+              <w:t xml:space="preserve">28/11/2018</w:t>
+            </w:r>
+            <w:r>
+              <w:rPr>
                 <w:rtl w:val="0"/>
               </w:rPr>
             </w:r>
@@ -1053,6 +1062,15 @@
             </w:pPr>
             <w:r>
               <w:rPr>
+                <w:rFonts w:ascii="Arial" w:cs="Arial" w:eastAsia="Arial" w:hAnsi="Arial"/>
+                <w:sz w:val="20"/>
+                <w:szCs w:val="20"/>
+                <w:rtl w:val="0"/>
+              </w:rPr>
+              <w:t xml:space="preserve">1.1</w:t>
+            </w:r>
+            <w:r>
+              <w:rPr>
                 <w:rtl w:val="0"/>
               </w:rPr>
             </w:r>
@@ -1106,6 +1124,15 @@
             </w:pPr>
             <w:r>
               <w:rPr>
+                <w:rFonts w:ascii="Arial" w:cs="Arial" w:eastAsia="Arial" w:hAnsi="Arial"/>
+                <w:sz w:val="20"/>
+                <w:szCs w:val="20"/>
+                <w:rtl w:val="0"/>
+              </w:rPr>
+              <w:t xml:space="preserve">Utilização do banco de dados para Firebase</w:t>
+            </w:r>
+            <w:r>
+              <w:rPr>
                 <w:rtl w:val="0"/>
               </w:rPr>
             </w:r>
@@ -1159,6 +1186,15 @@
             </w:pPr>
             <w:r>
               <w:rPr>
+                <w:rFonts w:ascii="Arial" w:cs="Arial" w:eastAsia="Arial" w:hAnsi="Arial"/>
+                <w:sz w:val="20"/>
+                <w:szCs w:val="20"/>
+                <w:rtl w:val="0"/>
+              </w:rPr>
+              <w:t xml:space="preserve">Gustavo Sousa e Rubens Batista</w:t>
+            </w:r>
+            <w:r>
+              <w:rPr>
                 <w:rtl w:val="0"/>
               </w:rPr>
             </w:r>
@@ -1181,21 +1217,9 @@
           </w:tcPr>
           <w:p>
             <w:pPr>
-              <w:keepNext w:val="0"/>
-              <w:keepLines w:val="0"/>
               <w:widowControl w:val="1"/>
-              <w:pBdr>
-                <w:top w:space="0" w:sz="0" w:val="nil"/>
-                <w:left w:space="0" w:sz="0" w:val="nil"/>
-                <w:bottom w:space="0" w:sz="0" w:val="nil"/>
-                <w:right w:space="0" w:sz="0" w:val="nil"/>
-                <w:between w:space="0" w:sz="0" w:val="nil"/>
-              </w:pBdr>
-              <w:shd w:fill="auto" w:val="clear"/>
-              <w:spacing w:after="0" w:before="0" w:line="240" w:lineRule="auto"/>
-              <w:ind w:left="0" w:right="0" w:firstLine="0"/>
               <w:contextualSpacing w:val="0"/>
-              <w:jc w:val="left"/>
+              <w:jc w:val="center"/>
               <w:rPr>
                 <w:rFonts w:ascii="Arial" w:cs="Arial" w:eastAsia="Arial" w:hAnsi="Arial"/>
                 <w:b w:val="0"/>
@@ -1210,6 +1234,15 @@
                 <w:vertAlign w:val="baseline"/>
               </w:rPr>
             </w:pPr>
+            <w:r>
+              <w:rPr>
+                <w:rFonts w:ascii="Arial" w:cs="Arial" w:eastAsia="Arial" w:hAnsi="Arial"/>
+                <w:sz w:val="20"/>
+                <w:szCs w:val="20"/>
+                <w:rtl w:val="0"/>
+              </w:rPr>
+              <w:t xml:space="preserve">Gustavo Sousa e Rubens Batista</w:t>
+            </w:r>
             <w:r>
               <w:rPr>
                 <w:rtl w:val="0"/>
@@ -5348,12 +5381,12 @@
           <wp:inline distB="114300" distT="114300" distL="114300" distR="114300">
             <wp:extent cx="5328105" cy="4647248"/>
             <wp:effectExtent b="0" l="0" r="0" t="0"/>
-            <wp:docPr id="2" name="image3.png"/>
+            <wp:docPr id="2" name="image1.png"/>
             <a:graphic>
               <a:graphicData uri="http://schemas.openxmlformats.org/drawingml/2006/picture">
                 <pic:pic>
                   <pic:nvPicPr>
-                    <pic:cNvPr id="0" name="image3.png"/>
+                    <pic:cNvPr id="0" name="image1.png"/>
                     <pic:cNvPicPr preferRelativeResize="0"/>
                   </pic:nvPicPr>
                   <pic:blipFill>
@@ -5542,11 +5575,6 @@
         </w:rPr>
         <w:t xml:space="preserve">: a realização deste cenário permitiu identificar questões arquiteturais de integração entre as funcionalidades, como notificações, aceitação de serviço, avaliação de contratante e encerramento do serviço.</w:t>
       </w:r>
-      <w:r>
-        <w:rPr>
-          <w:rtl w:val="0"/>
-        </w:rPr>
-      </w:r>
     </w:p>
     <w:p>
       <w:pPr>
@@ -5607,12 +5635,12 @@
           <wp:inline distB="114300" distT="114300" distL="114300" distR="114300">
             <wp:extent cx="5666423" cy="5194922"/>
             <wp:effectExtent b="0" l="0" r="0" t="0"/>
-            <wp:docPr id="1" name="image1.png"/>
+            <wp:docPr id="1" name="image2.png"/>
             <a:graphic>
               <a:graphicData uri="http://schemas.openxmlformats.org/drawingml/2006/picture">
                 <pic:pic>
                   <pic:nvPicPr>
-                    <pic:cNvPr id="0" name="image1.png"/>
+                    <pic:cNvPr id="0" name="image2.png"/>
                     <pic:cNvPicPr preferRelativeResize="0"/>
                   </pic:nvPicPr>
                   <pic:blipFill>
@@ -6147,12 +6175,12 @@
           <wp:inline distB="114300" distT="114300" distL="114300" distR="114300">
             <wp:extent cx="5096960" cy="3877628"/>
             <wp:effectExtent b="0" l="0" r="0" t="0"/>
-            <wp:docPr id="4" name="image4.png"/>
+            <wp:docPr id="4" name="image5.png"/>
             <a:graphic>
               <a:graphicData uri="http://schemas.openxmlformats.org/drawingml/2006/picture">
                 <pic:pic>
                   <pic:nvPicPr>
-                    <pic:cNvPr id="0" name="image4.png"/>
+                    <pic:cNvPr id="0" name="image5.png"/>
                     <pic:cNvPicPr preferRelativeResize="0"/>
                   </pic:nvPicPr>
                   <pic:blipFill>
@@ -6506,12 +6534,12 @@
           <wp:inline distB="114300" distT="114300" distL="114300" distR="114300">
             <wp:extent cx="6414135" cy="6070600"/>
             <wp:effectExtent b="0" l="0" r="0" t="0"/>
-            <wp:docPr id="3" name="image5.png"/>
+            <wp:docPr id="3" name="image4.png"/>
             <a:graphic>
               <a:graphicData uri="http://schemas.openxmlformats.org/drawingml/2006/picture">
                 <pic:pic>
                   <pic:nvPicPr>
-                    <pic:cNvPr id="0" name="image5.png"/>
+                    <pic:cNvPr id="0" name="image4.png"/>
                     <pic:cNvPicPr preferRelativeResize="0"/>
                   </pic:nvPicPr>
                   <pic:blipFill>
@@ -6918,12 +6946,12 @@
           <wp:inline distB="114300" distT="114300" distL="114300" distR="114300">
             <wp:extent cx="5168004" cy="3839528"/>
             <wp:effectExtent b="0" l="0" r="0" t="0"/>
-            <wp:docPr id="5" name="image2.png"/>
+            <wp:docPr id="5" name="image3.png"/>
             <a:graphic>
               <a:graphicData uri="http://schemas.openxmlformats.org/drawingml/2006/picture">
                 <pic:pic>
                   <pic:nvPicPr>
-                    <pic:cNvPr id="0" name="image2.png"/>
+                    <pic:cNvPr id="0" name="image3.png"/>
                     <pic:cNvPicPr preferRelativeResize="0"/>
                   </pic:nvPicPr>
                   <pic:blipFill>
@@ -7826,131 +7854,6 @@
                 <w:rtl w:val="0"/>
               </w:rPr>
               <w:t xml:space="preserve">Optou-se por utilizar esse banco de dados pelo fato de ele ser prático para a construção de aplicações com interações em tempo real.</w:t>
-            </w:r>
-            <w:r>
-              <w:rPr>
-                <w:rtl w:val="0"/>
-              </w:rPr>
-            </w:r>
-          </w:p>
-        </w:tc>
-      </w:tr>
-      <w:tr>
-        <w:tc>
-          <w:tcPr>
-            <w:tcBorders>
-              <w:left w:color="000000" w:space="0" w:sz="4" w:val="single"/>
-              <w:bottom w:color="000000" w:space="0" w:sz="4" w:val="single"/>
-            </w:tcBorders>
-            <w:shd w:fill="auto" w:val="clear"/>
-            <w:tcMar>
-              <w:top w:w="55.0" w:type="dxa"/>
-              <w:left w:w="55.0" w:type="dxa"/>
-              <w:bottom w:w="55.0" w:type="dxa"/>
-              <w:right w:w="55.0" w:type="dxa"/>
-            </w:tcMar>
-          </w:tcPr>
-          <w:p>
-            <w:pPr>
-              <w:keepNext w:val="0"/>
-              <w:keepLines w:val="0"/>
-              <w:widowControl w:val="1"/>
-              <w:pBdr>
-                <w:top w:space="0" w:sz="0" w:val="nil"/>
-                <w:left w:space="0" w:sz="0" w:val="nil"/>
-                <w:bottom w:space="0" w:sz="0" w:val="nil"/>
-                <w:right w:space="0" w:sz="0" w:val="nil"/>
-                <w:between w:space="0" w:sz="0" w:val="nil"/>
-              </w:pBdr>
-              <w:shd w:fill="auto" w:val="clear"/>
-              <w:spacing w:after="0" w:before="0" w:line="240" w:lineRule="auto"/>
-              <w:ind w:left="0" w:right="0" w:firstLine="0"/>
-              <w:contextualSpacing w:val="0"/>
-              <w:jc w:val="both"/>
-              <w:rPr>
-                <w:rFonts w:ascii="Arial" w:cs="Arial" w:eastAsia="Arial" w:hAnsi="Arial"/>
-                <w:b w:val="0"/>
-                <w:i w:val="0"/>
-                <w:smallCaps w:val="0"/>
-                <w:strike w:val="0"/>
-                <w:color w:val="000000"/>
-                <w:sz w:val="20"/>
-                <w:szCs w:val="20"/>
-                <w:u w:val="none"/>
-                <w:shd w:fill="auto" w:val="clear"/>
-                <w:vertAlign w:val="baseline"/>
-              </w:rPr>
-            </w:pPr>
-            <w:r>
-              <w:rPr>
-                <w:rFonts w:ascii="Arial" w:cs="Arial" w:eastAsia="Arial" w:hAnsi="Arial"/>
-                <w:sz w:val="20"/>
-                <w:szCs w:val="20"/>
-                <w:rtl w:val="0"/>
-              </w:rPr>
-              <w:t xml:space="preserve">Utilizar o banco de dados SQLite</w:t>
-            </w:r>
-            <w:r>
-              <w:rPr>
-                <w:rtl w:val="0"/>
-              </w:rPr>
-            </w:r>
-          </w:p>
-        </w:tc>
-        <w:tc>
-          <w:tcPr>
-            <w:tcBorders>
-              <w:left w:color="000000" w:space="0" w:sz="4" w:val="single"/>
-              <w:bottom w:color="000000" w:space="0" w:sz="4" w:val="single"/>
-              <w:right w:color="000000" w:space="0" w:sz="4" w:val="single"/>
-            </w:tcBorders>
-            <w:shd w:fill="auto" w:val="clear"/>
-            <w:tcMar>
-              <w:top w:w="55.0" w:type="dxa"/>
-              <w:left w:w="55.0" w:type="dxa"/>
-              <w:bottom w:w="55.0" w:type="dxa"/>
-              <w:right w:w="55.0" w:type="dxa"/>
-            </w:tcMar>
-          </w:tcPr>
-          <w:p>
-            <w:pPr>
-              <w:keepNext w:val="0"/>
-              <w:keepLines w:val="0"/>
-              <w:widowControl w:val="1"/>
-              <w:pBdr>
-                <w:top w:space="0" w:sz="0" w:val="nil"/>
-                <w:left w:space="0" w:sz="0" w:val="nil"/>
-                <w:bottom w:space="0" w:sz="0" w:val="nil"/>
-                <w:right w:space="0" w:sz="0" w:val="nil"/>
-                <w:between w:space="0" w:sz="0" w:val="nil"/>
-              </w:pBdr>
-              <w:shd w:fill="auto" w:val="clear"/>
-              <w:spacing w:after="0" w:before="0" w:line="240" w:lineRule="auto"/>
-              <w:ind w:left="0" w:right="0" w:firstLine="0"/>
-              <w:contextualSpacing w:val="0"/>
-              <w:jc w:val="both"/>
-              <w:rPr>
-                <w:rFonts w:ascii="Arial" w:cs="Arial" w:eastAsia="Arial" w:hAnsi="Arial"/>
-                <w:b w:val="0"/>
-                <w:i w:val="0"/>
-                <w:smallCaps w:val="0"/>
-                <w:strike w:val="0"/>
-                <w:color w:val="000000"/>
-                <w:sz w:val="20"/>
-                <w:szCs w:val="20"/>
-                <w:u w:val="none"/>
-                <w:shd w:fill="auto" w:val="clear"/>
-                <w:vertAlign w:val="baseline"/>
-              </w:rPr>
-            </w:pPr>
-            <w:r>
-              <w:rPr>
-                <w:rFonts w:ascii="Arial" w:cs="Arial" w:eastAsia="Arial" w:hAnsi="Arial"/>
-                <w:sz w:val="20"/>
-                <w:szCs w:val="20"/>
-                <w:rtl w:val="0"/>
-              </w:rPr>
-              <w:t xml:space="preserve">O banco de dados SQLite será utilizado para o armazenamento local das informações.</w:t>
             </w:r>
             <w:r>
               <w:rPr>

</xml_diff>